<commit_message>
edit Report.pdf - add reference
</commit_message>
<xml_diff>
--- a/Report.docx
+++ b/Report.docx
@@ -113,7 +113,7 @@
           <w:noProof/>
         </w:rPr>
         <w:pict w14:anchorId="0794CC90">
-          <v:rect id="_x0000_i1032" alt="" style="width:468pt;height:.05pt;mso-width-percent:0;mso-height-percent:0;mso-width-percent:0;mso-height-percent:0" o:hrstd="t" o:hrnoshade="t" o:hr="t" fillcolor="#58646d" stroked="f"/>
+          <v:rect id="_x0000_i1033" alt="" style="width:468pt;height:.05pt;mso-width-percent:0;mso-height-percent:0;mso-width-percent:0;mso-height-percent:0" o:hrstd="t" o:hrnoshade="t" o:hr="t" fillcolor="#58646d" stroked="f"/>
         </w:pict>
       </w:r>
     </w:p>
@@ -127,13 +127,13 @@
         <w:rPr>
           <w:rFonts w:asciiTheme="minorHAnsi" w:hAnsiTheme="minorHAnsi" w:cstheme="minorHAnsi"/>
         </w:rPr>
-        <w:t>In this project, I buil</w:t>
-      </w:r>
-      <w:r>
-        <w:rPr>
-          <w:rFonts w:asciiTheme="minorHAnsi" w:hAnsiTheme="minorHAnsi" w:cstheme="minorHAnsi"/>
-        </w:rPr>
-        <w:t>t</w:t>
+        <w:t xml:space="preserve">In this project, I built multiple reinforcement learning (RL) DQN agents to navigate Unity's Banana Collector environment.  In the following sessions of the report, </w:t>
+      </w:r>
+      <w:r>
+        <w:rPr>
+          <w:rFonts w:asciiTheme="minorHAnsi" w:hAnsiTheme="minorHAnsi" w:cstheme="minorHAnsi"/>
+        </w:rPr>
+        <w:t>I</w:t>
       </w:r>
       <w:r>
         <w:rPr>
@@ -145,31 +145,13 @@
         <w:rPr>
           <w:rFonts w:asciiTheme="minorHAnsi" w:hAnsiTheme="minorHAnsi" w:cstheme="minorHAnsi"/>
         </w:rPr>
-        <w:t>multiple</w:t>
-      </w:r>
-      <w:r>
-        <w:rPr>
-          <w:rFonts w:asciiTheme="minorHAnsi" w:hAnsiTheme="minorHAnsi" w:cstheme="minorHAnsi"/>
-        </w:rPr>
-        <w:t xml:space="preserve"> reinforcement learning (RL) </w:t>
-      </w:r>
-      <w:r>
-        <w:rPr>
-          <w:rFonts w:asciiTheme="minorHAnsi" w:hAnsiTheme="minorHAnsi" w:cstheme="minorHAnsi"/>
-        </w:rPr>
-        <w:t xml:space="preserve">DQN </w:t>
-      </w:r>
-      <w:r>
-        <w:rPr>
-          <w:rFonts w:asciiTheme="minorHAnsi" w:hAnsiTheme="minorHAnsi" w:cstheme="minorHAnsi"/>
-        </w:rPr>
-        <w:t>agent</w:t>
-      </w:r>
-      <w:r>
-        <w:rPr>
-          <w:rFonts w:asciiTheme="minorHAnsi" w:hAnsiTheme="minorHAnsi" w:cstheme="minorHAnsi"/>
-        </w:rPr>
-        <w:t>s</w:t>
+        <w:t>summarize</w:t>
+      </w:r>
+      <w:r>
+        <w:rPr>
+          <w:rFonts w:asciiTheme="minorHAnsi" w:hAnsiTheme="minorHAnsi" w:cstheme="minorHAnsi"/>
+        </w:rPr>
+        <w:t>d</w:t>
       </w:r>
       <w:r>
         <w:rPr>
@@ -181,25 +163,7 @@
         <w:rPr>
           <w:rFonts w:asciiTheme="minorHAnsi" w:hAnsiTheme="minorHAnsi" w:cstheme="minorHAnsi"/>
         </w:rPr>
-        <w:t>to</w:t>
-      </w:r>
-      <w:r>
-        <w:rPr>
-          <w:rFonts w:asciiTheme="minorHAnsi" w:hAnsiTheme="minorHAnsi" w:cstheme="minorHAnsi"/>
-        </w:rPr>
-        <w:t xml:space="preserve"> navigate Unity's Banana Collector environment</w:t>
-      </w:r>
-      <w:r>
-        <w:rPr>
-          <w:rFonts w:asciiTheme="minorHAnsi" w:hAnsiTheme="minorHAnsi" w:cstheme="minorHAnsi"/>
-        </w:rPr>
-        <w:t xml:space="preserve">.  In the following sessions of the report, </w:t>
-      </w:r>
-      <w:r>
-        <w:rPr>
-          <w:rFonts w:asciiTheme="minorHAnsi" w:hAnsiTheme="minorHAnsi" w:cstheme="minorHAnsi"/>
-        </w:rPr>
-        <w:t>I</w:t>
+        <w:t>how to use</w:t>
       </w:r>
       <w:r>
         <w:rPr>
@@ -211,49 +175,7 @@
         <w:rPr>
           <w:rFonts w:asciiTheme="minorHAnsi" w:hAnsiTheme="minorHAnsi" w:cstheme="minorHAnsi"/>
         </w:rPr>
-        <w:t>summarize</w:t>
-      </w:r>
-      <w:r>
-        <w:rPr>
-          <w:rFonts w:asciiTheme="minorHAnsi" w:hAnsiTheme="minorHAnsi" w:cstheme="minorHAnsi"/>
-        </w:rPr>
-        <w:t>d</w:t>
-      </w:r>
-      <w:r>
-        <w:rPr>
-          <w:rFonts w:asciiTheme="minorHAnsi" w:hAnsiTheme="minorHAnsi" w:cstheme="minorHAnsi"/>
-        </w:rPr>
-        <w:t xml:space="preserve"> </w:t>
-      </w:r>
-      <w:r>
-        <w:rPr>
-          <w:rFonts w:asciiTheme="minorHAnsi" w:hAnsiTheme="minorHAnsi" w:cstheme="minorHAnsi"/>
-        </w:rPr>
-        <w:t>how to use</w:t>
-      </w:r>
-      <w:r>
-        <w:rPr>
-          <w:rFonts w:asciiTheme="minorHAnsi" w:hAnsiTheme="minorHAnsi" w:cstheme="minorHAnsi"/>
-        </w:rPr>
-        <w:t xml:space="preserve"> </w:t>
-      </w:r>
-      <w:r>
-        <w:rPr>
-          <w:rFonts w:asciiTheme="minorHAnsi" w:hAnsiTheme="minorHAnsi" w:cstheme="minorHAnsi"/>
-        </w:rPr>
-        <w:t xml:space="preserve">different methods to improve the learning of </w:t>
-      </w:r>
-      <w:r>
-        <w:rPr>
-          <w:rFonts w:asciiTheme="minorHAnsi" w:hAnsiTheme="minorHAnsi" w:cstheme="minorHAnsi"/>
-        </w:rPr>
-        <w:t>DQN agent</w:t>
-      </w:r>
-      <w:r>
-        <w:rPr>
-          <w:rFonts w:asciiTheme="minorHAnsi" w:hAnsiTheme="minorHAnsi" w:cstheme="minorHAnsi"/>
-        </w:rPr>
-        <w:t xml:space="preserve"> and how I selected best agent.  </w:t>
+        <w:t xml:space="preserve">different methods to improve the learning of DQN agent and how I selected best agent.  </w:t>
       </w:r>
       <w:r>
         <w:rPr>
@@ -347,7 +269,7 @@
           <w:noProof/>
         </w:rPr>
         <w:pict w14:anchorId="1721AD52">
-          <v:rect id="_x0000_i1031" alt="" style="width:468pt;height:.05pt;mso-width-percent:0;mso-height-percent:0;mso-width-percent:0;mso-height-percent:0" o:hrstd="t" o:hrnoshade="t" o:hr="t" fillcolor="#58646d" stroked="f"/>
+          <v:rect id="_x0000_i1032" alt="" style="width:468pt;height:.05pt;mso-width-percent:0;mso-height-percent:0;mso-width-percent:0;mso-height-percent:0" o:hrstd="t" o:hrnoshade="t" o:hr="t" fillcolor="#58646d" stroked="f"/>
         </w:pict>
       </w:r>
     </w:p>
@@ -370,28 +292,7 @@
           <w:rFonts w:eastAsia="Times New Roman" w:cstheme="minorHAnsi"/>
           <w:color w:val="58646D"/>
         </w:rPr>
-        <w:t xml:space="preserve">The Deep Q-Network model implemented in the file </w:t>
-      </w:r>
-      <w:r>
-        <w:rPr>
-          <w:rFonts w:eastAsia="Times New Roman" w:cstheme="minorHAnsi"/>
-          <w:color w:val="58646D"/>
-        </w:rPr>
-        <w:t>(</w:t>
-      </w:r>
-      <w:r>
-        <w:rPr>
-          <w:rFonts w:eastAsia="Times New Roman" w:cstheme="minorHAnsi"/>
-          <w:color w:val="58646D"/>
-        </w:rPr>
-        <w:t>model.py</w:t>
-      </w:r>
-      <w:r>
-        <w:rPr>
-          <w:rFonts w:eastAsia="Times New Roman" w:cstheme="minorHAnsi"/>
-          <w:color w:val="58646D"/>
-        </w:rPr>
-        <w:t>)</w:t>
+        <w:t>The Deep Q-Network model implemented in the file (model.py)</w:t>
       </w:r>
     </w:p>
     <w:p>
@@ -413,28 +314,7 @@
           <w:rFonts w:eastAsia="Times New Roman" w:cstheme="minorHAnsi"/>
           <w:color w:val="58646D"/>
         </w:rPr>
-        <w:t xml:space="preserve">The </w:t>
-      </w:r>
-      <w:r>
-        <w:rPr>
-          <w:rFonts w:eastAsia="Times New Roman" w:cstheme="minorHAnsi"/>
-          <w:color w:val="58646D"/>
-        </w:rPr>
-        <w:t>Agent</w:t>
-      </w:r>
-      <w:r>
-        <w:rPr>
-          <w:rFonts w:eastAsia="Times New Roman" w:cstheme="minorHAnsi"/>
-          <w:color w:val="58646D"/>
-        </w:rPr>
-        <w:t xml:space="preserve"> Class implemented in the </w:t>
-      </w:r>
-      <w:r>
-        <w:rPr>
-          <w:rFonts w:eastAsia="Times New Roman" w:cstheme="minorHAnsi"/>
-          <w:color w:val="58646D"/>
-        </w:rPr>
-        <w:t>(</w:t>
+        <w:t>The Agent Class implemented in the (</w:t>
       </w:r>
       <w:proofErr w:type="spellStart"/>
       <w:r>
@@ -472,14 +352,7 @@
           <w:rFonts w:eastAsia="Times New Roman" w:cstheme="minorHAnsi"/>
           <w:color w:val="58646D"/>
         </w:rPr>
-        <w:t xml:space="preserve">The model training and etc. </w:t>
-      </w:r>
-      <w:r>
-        <w:rPr>
-          <w:rFonts w:eastAsia="Times New Roman" w:cstheme="minorHAnsi"/>
-          <w:color w:val="58646D"/>
-        </w:rPr>
-        <w:t>implemented in the (</w:t>
+        <w:t>The model training and etc. implemented in the (</w:t>
       </w:r>
       <w:proofErr w:type="spellStart"/>
       <w:r>
@@ -563,7 +436,7 @@
           <w:noProof/>
         </w:rPr>
         <w:pict w14:anchorId="0EFC1CE6">
-          <v:rect id="_x0000_i1030" alt="" style="width:468pt;height:.05pt;mso-width-percent:0;mso-height-percent:0;mso-width-percent:0;mso-height-percent:0" o:hrstd="t" o:hrnoshade="t" o:hr="t" fillcolor="#58646d" stroked="f"/>
+          <v:rect id="_x0000_i1031" alt="" style="width:468pt;height:.05pt;mso-width-percent:0;mso-height-percent:0;mso-width-percent:0;mso-height-percent:0" o:hrstd="t" o:hrnoshade="t" o:hr="t" fillcolor="#58646d" stroked="f"/>
         </w:pict>
       </w:r>
     </w:p>
@@ -749,7 +622,7 @@
           <w:noProof/>
         </w:rPr>
         <w:pict w14:anchorId="31C1F2B9">
-          <v:rect id="_x0000_i1029" alt="" style="width:468pt;height:.05pt;mso-width-percent:0;mso-height-percent:0;mso-width-percent:0;mso-height-percent:0" o:hrstd="t" o:hrnoshade="t" o:hr="t" fillcolor="#58646d" stroked="f"/>
+          <v:rect id="_x0000_i1030" alt="" style="width:468pt;height:.05pt;mso-width-percent:0;mso-height-percent:0;mso-width-percent:0;mso-height-percent:0" o:hrstd="t" o:hrnoshade="t" o:hr="t" fillcolor="#58646d" stroked="f"/>
         </w:pict>
       </w:r>
     </w:p>
@@ -773,21 +646,7 @@
           <w:rFonts w:asciiTheme="minorHAnsi" w:hAnsiTheme="minorHAnsi" w:cstheme="minorHAnsi"/>
           <w:color w:val="58646D"/>
         </w:rPr>
-        <w:t xml:space="preserve"> is the rainbow network (</w:t>
-      </w:r>
-      <w:r>
-        <w:rPr>
-          <w:rFonts w:asciiTheme="minorHAnsi" w:hAnsiTheme="minorHAnsi" w:cstheme="minorHAnsi"/>
-          <w:color w:val="58646D"/>
-        </w:rPr>
-        <w:t>Dueling + Double-DQN + Experience Replay + Clip Error</w:t>
-      </w:r>
-      <w:r>
-        <w:rPr>
-          <w:rFonts w:asciiTheme="minorHAnsi" w:hAnsiTheme="minorHAnsi" w:cstheme="minorHAnsi"/>
-          <w:color w:val="58646D"/>
-        </w:rPr>
-        <w:t xml:space="preserve">).  This agent has all the improvement and it can </w:t>
+        <w:t xml:space="preserve"> is the rainbow network (Dueling + Double-DQN + Experience Replay + Clip Error).  This agent has all the improvement and it can </w:t>
       </w:r>
       <w:r>
         <w:rPr>
@@ -977,16 +836,7 @@
           <w:bCs/>
           <w:color w:val="58646D"/>
         </w:rPr>
-        <w:t xml:space="preserve">The Best Agent Navigation </w:t>
-      </w:r>
-      <w:r>
-        <w:rPr>
-          <w:rFonts w:asciiTheme="minorHAnsi" w:hAnsiTheme="minorHAnsi" w:cstheme="minorHAnsi"/>
-          <w:b/>
-          <w:bCs/>
-          <w:color w:val="58646D"/>
-        </w:rPr>
-        <w:t>Result:</w:t>
+        <w:t>The Best Agent Navigation Result:</w:t>
       </w:r>
     </w:p>
     <w:p>
@@ -1884,7 +1734,7 @@
           <w:noProof/>
         </w:rPr>
         <w:pict w14:anchorId="78CE2862">
-          <v:rect id="_x0000_i1028" alt="" style="width:468pt;height:.05pt;mso-width-percent:0;mso-height-percent:0;mso-width-percent:0;mso-height-percent:0" o:hrstd="t" o:hrnoshade="t" o:hr="t" fillcolor="#58646d" stroked="f"/>
+          <v:rect id="_x0000_i1029" alt="" style="width:468pt;height:.05pt;mso-width-percent:0;mso-height-percent:0;mso-width-percent:0;mso-height-percent:0" o:hrstd="t" o:hrnoshade="t" o:hr="t" fillcolor="#58646d" stroked="f"/>
         </w:pict>
       </w:r>
     </w:p>
@@ -1902,28 +1752,7 @@
           <w:rFonts w:asciiTheme="minorHAnsi" w:hAnsiTheme="minorHAnsi" w:cstheme="minorHAnsi"/>
           <w:color w:val="58646D"/>
         </w:rPr>
-        <w:t xml:space="preserve">The </w:t>
-      </w:r>
-      <w:r>
-        <w:rPr>
-          <w:rFonts w:asciiTheme="minorHAnsi" w:hAnsiTheme="minorHAnsi" w:cstheme="minorHAnsi"/>
-          <w:color w:val="58646D"/>
-        </w:rPr>
-        <w:t>hyperparameters for</w:t>
-      </w:r>
-      <w:r>
-        <w:rPr>
-          <w:rFonts w:asciiTheme="minorHAnsi" w:hAnsiTheme="minorHAnsi" w:cstheme="minorHAnsi"/>
-          <w:color w:val="58646D"/>
-        </w:rPr>
-        <w:t xml:space="preserve"> </w:t>
-      </w:r>
-      <w:r>
-        <w:rPr>
-          <w:rFonts w:asciiTheme="minorHAnsi" w:hAnsiTheme="minorHAnsi" w:cstheme="minorHAnsi"/>
-          <w:color w:val="58646D"/>
-        </w:rPr>
-        <w:t>the best agent shown below.</w:t>
+        <w:t>The hyperparameters for the best agent shown below.</w:t>
       </w:r>
     </w:p>
     <w:p>
@@ -3908,74 +3737,14 @@
           <w:noProof/>
         </w:rPr>
         <w:pict w14:anchorId="7B0C166C">
-          <v:rect id="_x0000_i1027" alt="" style="width:468pt;height:.05pt;mso-width-percent:0;mso-height-percent:0;mso-width-percent:0;mso-height-percent:0" o:hrstd="t" o:hrnoshade="t" o:hr="t" fillcolor="#58646d" stroked="f"/>
+          <v:rect id="_x0000_i1028" alt="" style="width:468pt;height:.05pt;mso-width-percent:0;mso-height-percent:0;mso-width-percent:0;mso-height-percent:0" o:hrstd="t" o:hrnoshade="t" o:hr="t" fillcolor="#58646d" stroked="f"/>
         </w:pict>
       </w:r>
       <w:r>
         <w:rPr>
           <w:rFonts w:asciiTheme="minorHAnsi" w:hAnsiTheme="minorHAnsi" w:cstheme="minorHAnsi"/>
         </w:rPr>
-        <w:t xml:space="preserve">After experimenting with different numbers of </w:t>
-      </w:r>
-      <w:r>
-        <w:rPr>
-          <w:rFonts w:asciiTheme="minorHAnsi" w:hAnsiTheme="minorHAnsi" w:cstheme="minorHAnsi"/>
-        </w:rPr>
-        <w:t xml:space="preserve">hidden </w:t>
-      </w:r>
-      <w:r>
-        <w:rPr>
-          <w:rFonts w:asciiTheme="minorHAnsi" w:hAnsiTheme="minorHAnsi" w:cstheme="minorHAnsi"/>
-        </w:rPr>
-        <w:t xml:space="preserve">layers (particularly </w:t>
-      </w:r>
-      <w:r>
-        <w:rPr>
-          <w:rFonts w:asciiTheme="minorHAnsi" w:hAnsiTheme="minorHAnsi" w:cstheme="minorHAnsi"/>
-        </w:rPr>
-        <w:t>1</w:t>
-      </w:r>
-      <w:r>
-        <w:rPr>
-          <w:rFonts w:asciiTheme="minorHAnsi" w:hAnsiTheme="minorHAnsi" w:cstheme="minorHAnsi"/>
-        </w:rPr>
-        <w:t xml:space="preserve">, </w:t>
-      </w:r>
-      <w:r>
-        <w:rPr>
-          <w:rFonts w:asciiTheme="minorHAnsi" w:hAnsiTheme="minorHAnsi" w:cstheme="minorHAnsi"/>
-        </w:rPr>
-        <w:t>2</w:t>
-      </w:r>
-      <w:r>
-        <w:rPr>
-          <w:rFonts w:asciiTheme="minorHAnsi" w:hAnsiTheme="minorHAnsi" w:cstheme="minorHAnsi"/>
-        </w:rPr>
-        <w:t xml:space="preserve">) I concluded that </w:t>
-      </w:r>
-      <w:r>
-        <w:rPr>
-          <w:rFonts w:asciiTheme="minorHAnsi" w:hAnsiTheme="minorHAnsi" w:cstheme="minorHAnsi"/>
-        </w:rPr>
-        <w:t>2</w:t>
-      </w:r>
-      <w:r>
-        <w:rPr>
-          <w:rFonts w:asciiTheme="minorHAnsi" w:hAnsiTheme="minorHAnsi" w:cstheme="minorHAnsi"/>
-        </w:rPr>
-        <w:t xml:space="preserve"> standard feed-forward</w:t>
-      </w:r>
-      <w:r>
-        <w:rPr>
-          <w:rFonts w:asciiTheme="minorHAnsi" w:hAnsiTheme="minorHAnsi" w:cstheme="minorHAnsi"/>
-        </w:rPr>
-        <w:t xml:space="preserve"> 64 units</w:t>
-      </w:r>
-      <w:r>
-        <w:rPr>
-          <w:rFonts w:asciiTheme="minorHAnsi" w:hAnsiTheme="minorHAnsi" w:cstheme="minorHAnsi"/>
-        </w:rPr>
-        <w:t xml:space="preserve"> layers with </w:t>
+        <w:t xml:space="preserve">After experimenting with different numbers of hidden layers (particularly 1, 2) I concluded that 2 standard feed-forward 64 units layers with </w:t>
       </w:r>
       <w:proofErr w:type="spellStart"/>
       <w:r>
@@ -3989,49 +3758,7 @@
         <w:rPr>
           <w:rFonts w:asciiTheme="minorHAnsi" w:hAnsiTheme="minorHAnsi" w:cstheme="minorHAnsi"/>
         </w:rPr>
-        <w:t xml:space="preserve"> activation </w:t>
-      </w:r>
-      <w:r>
-        <w:rPr>
-          <w:rFonts w:asciiTheme="minorHAnsi" w:hAnsiTheme="minorHAnsi" w:cstheme="minorHAnsi"/>
-        </w:rPr>
-        <w:t>give good results</w:t>
-      </w:r>
-      <w:r>
-        <w:rPr>
-          <w:rFonts w:asciiTheme="minorHAnsi" w:hAnsiTheme="minorHAnsi" w:cstheme="minorHAnsi"/>
-        </w:rPr>
-        <w:t xml:space="preserve">. With state space dimension of 37 and output/action space dimension of 4 the problem </w:t>
-      </w:r>
-      <w:r>
-        <w:rPr>
-          <w:rFonts w:asciiTheme="minorHAnsi" w:hAnsiTheme="minorHAnsi" w:cstheme="minorHAnsi"/>
-        </w:rPr>
-        <w:t>does not need</w:t>
-      </w:r>
-      <w:r>
-        <w:rPr>
-          <w:rFonts w:asciiTheme="minorHAnsi" w:hAnsiTheme="minorHAnsi" w:cstheme="minorHAnsi"/>
-        </w:rPr>
-        <w:t xml:space="preserve"> high numbers of hidden layers </w:t>
-      </w:r>
-      <w:r>
-        <w:rPr>
-          <w:rFonts w:asciiTheme="minorHAnsi" w:hAnsiTheme="minorHAnsi" w:cstheme="minorHAnsi"/>
-        </w:rPr>
-        <w:t>and high number of</w:t>
-      </w:r>
-      <w:r>
-        <w:rPr>
-          <w:rFonts w:asciiTheme="minorHAnsi" w:hAnsiTheme="minorHAnsi" w:cstheme="minorHAnsi"/>
-        </w:rPr>
-        <w:t xml:space="preserve"> units within the layers</w:t>
-      </w:r>
-      <w:r>
-        <w:rPr>
-          <w:rFonts w:asciiTheme="minorHAnsi" w:hAnsiTheme="minorHAnsi" w:cstheme="minorHAnsi"/>
-        </w:rPr>
-        <w:t>.</w:t>
+        <w:t xml:space="preserve"> activation give good results. With state space dimension of 37 and output/action space dimension of 4 the problem does not need high numbers of hidden layers and high number of units within the layers.</w:t>
       </w:r>
     </w:p>
     <w:p>
@@ -4532,7 +4259,7 @@
           <w:noProof/>
         </w:rPr>
         <w:pict w14:anchorId="60719971">
-          <v:rect id="_x0000_i1026" alt="" style="width:468pt;height:.05pt;mso-width-percent:0;mso-height-percent:0;mso-width-percent:0;mso-height-percent:0" o:hrstd="t" o:hrnoshade="t" o:hr="t" fillcolor="#58646d" stroked="f"/>
+          <v:rect id="_x0000_i1027" alt="" style="width:468pt;height:.05pt;mso-width-percent:0;mso-height-percent:0;mso-width-percent:0;mso-height-percent:0" o:hrstd="t" o:hrnoshade="t" o:hr="t" fillcolor="#58646d" stroked="f"/>
         </w:pict>
       </w:r>
       <w:r>
@@ -4566,28 +4293,7 @@
           <w:rFonts w:asciiTheme="minorHAnsi" w:hAnsiTheme="minorHAnsi" w:cstheme="minorHAnsi"/>
           <w:color w:val="58646D"/>
         </w:rPr>
-        <w:t xml:space="preserve">  S</w:t>
-      </w:r>
-      <w:r>
-        <w:rPr>
-          <w:rFonts w:asciiTheme="minorHAnsi" w:hAnsiTheme="minorHAnsi" w:cstheme="minorHAnsi"/>
-          <w:color w:val="58646D"/>
-        </w:rPr>
-        <w:t xml:space="preserve">hould </w:t>
-      </w:r>
-      <w:r>
-        <w:rPr>
-          <w:rFonts w:asciiTheme="minorHAnsi" w:hAnsiTheme="minorHAnsi" w:cstheme="minorHAnsi"/>
-          <w:color w:val="58646D"/>
-        </w:rPr>
-        <w:t>the agent go for best decision vs. more information?  This is known as the exploration</w:t>
-      </w:r>
-      <w:r>
-        <w:rPr>
-          <w:rFonts w:asciiTheme="minorHAnsi" w:hAnsiTheme="minorHAnsi" w:cstheme="minorHAnsi"/>
-          <w:color w:val="58646D"/>
-        </w:rPr>
-        <w:t xml:space="preserve"> vs. exploitation dilemma.</w:t>
+        <w:t xml:space="preserve">  Should the agent go for best decision vs. more information?  This is known as the exploration vs. exploitation dilemma.</w:t>
       </w:r>
     </w:p>
     <w:p>
@@ -4703,14 +4409,7 @@
           <w:rFonts w:asciiTheme="minorHAnsi" w:hAnsiTheme="minorHAnsi" w:cstheme="minorHAnsi"/>
           <w:color w:val="58646D"/>
         </w:rPr>
-        <w:t>logic</w:t>
-      </w:r>
-      <w:r>
-        <w:rPr>
-          <w:rFonts w:asciiTheme="minorHAnsi" w:hAnsiTheme="minorHAnsi" w:cstheme="minorHAnsi"/>
-          <w:color w:val="58646D"/>
-        </w:rPr>
-        <w:t xml:space="preserve"> implemented as part of the </w:t>
+        <w:t xml:space="preserve">logic implemented as part of the </w:t>
       </w:r>
       <w:proofErr w:type="spellStart"/>
       <w:proofErr w:type="gramStart"/>
@@ -4735,35 +4434,7 @@
           <w:rFonts w:asciiTheme="minorHAnsi" w:hAnsiTheme="minorHAnsi" w:cstheme="minorHAnsi"/>
           <w:color w:val="58646D"/>
         </w:rPr>
-        <w:t>)</w:t>
-      </w:r>
-      <w:r>
-        <w:rPr>
-          <w:rFonts w:asciiTheme="minorHAnsi" w:hAnsiTheme="minorHAnsi" w:cstheme="minorHAnsi"/>
-          <w:color w:val="58646D"/>
-        </w:rPr>
-        <w:t xml:space="preserve"> </w:t>
-      </w:r>
-      <w:r>
-        <w:rPr>
-          <w:rFonts w:asciiTheme="minorHAnsi" w:hAnsiTheme="minorHAnsi" w:cstheme="minorHAnsi"/>
-          <w:color w:val="58646D"/>
-        </w:rPr>
-        <w:t>method</w:t>
-      </w:r>
-      <w:r>
-        <w:rPr>
-          <w:rFonts w:asciiTheme="minorHAnsi" w:hAnsiTheme="minorHAnsi" w:cstheme="minorHAnsi"/>
-          <w:color w:val="58646D"/>
-        </w:rPr>
-        <w:t xml:space="preserve"> in the </w:t>
-      </w:r>
-      <w:r>
-        <w:rPr>
-          <w:rFonts w:asciiTheme="minorHAnsi" w:hAnsiTheme="minorHAnsi" w:cstheme="minorHAnsi"/>
-          <w:color w:val="58646D"/>
-        </w:rPr>
-        <w:t>(</w:t>
+        <w:t>) method in the (</w:t>
       </w:r>
       <w:proofErr w:type="spellStart"/>
       <w:r>
@@ -4779,14 +4450,7 @@
           <w:rFonts w:asciiTheme="minorHAnsi" w:hAnsiTheme="minorHAnsi" w:cstheme="minorHAnsi"/>
           <w:color w:val="58646D"/>
         </w:rPr>
-        <w:t>)</w:t>
-      </w:r>
-      <w:r>
-        <w:rPr>
-          <w:rFonts w:asciiTheme="minorHAnsi" w:hAnsiTheme="minorHAnsi" w:cstheme="minorHAnsi"/>
-          <w:color w:val="58646D"/>
-        </w:rPr>
-        <w:t xml:space="preserve"> </w:t>
+        <w:t xml:space="preserve">) </w:t>
       </w:r>
       <w:proofErr w:type="spellStart"/>
       <w:r>
@@ -5239,70 +4903,14 @@
           <w:rFonts w:asciiTheme="minorHAnsi" w:hAnsiTheme="minorHAnsi" w:cstheme="minorHAnsi"/>
           <w:color w:val="58646D"/>
         </w:rPr>
-        <w:t>Another</w:t>
-      </w:r>
-      <w:r>
-        <w:rPr>
-          <w:rFonts w:asciiTheme="minorHAnsi" w:hAnsiTheme="minorHAnsi" w:cstheme="minorHAnsi"/>
-          <w:color w:val="58646D"/>
-        </w:rPr>
-        <w:t xml:space="preserve"> </w:t>
-      </w:r>
-      <w:r>
-        <w:rPr>
-          <w:rFonts w:asciiTheme="minorHAnsi" w:hAnsiTheme="minorHAnsi" w:cstheme="minorHAnsi"/>
-          <w:color w:val="58646D"/>
-        </w:rPr>
-        <w:t xml:space="preserve">problem </w:t>
-      </w:r>
-      <w:r>
-        <w:rPr>
-          <w:rFonts w:asciiTheme="minorHAnsi" w:hAnsiTheme="minorHAnsi" w:cstheme="minorHAnsi"/>
-          <w:color w:val="58646D"/>
-        </w:rPr>
-        <w:t xml:space="preserve">is that </w:t>
-      </w:r>
-      <w:r>
-        <w:rPr>
-          <w:rFonts w:asciiTheme="minorHAnsi" w:hAnsiTheme="minorHAnsi" w:cstheme="minorHAnsi"/>
-          <w:color w:val="58646D"/>
-        </w:rPr>
-        <w:t>Deep Q-Networks can overestimate Q-values</w:t>
-      </w:r>
-      <w:r>
-        <w:rPr>
-          <w:rFonts w:asciiTheme="minorHAnsi" w:hAnsiTheme="minorHAnsi" w:cstheme="minorHAnsi"/>
-          <w:color w:val="58646D"/>
-        </w:rPr>
-        <w:t xml:space="preserve">.  To solve this issue, we can apply two neural networks, one </w:t>
-      </w:r>
-      <w:r>
-        <w:rPr>
-          <w:rFonts w:asciiTheme="minorHAnsi" w:hAnsiTheme="minorHAnsi" w:cstheme="minorHAnsi"/>
-          <w:color w:val="58646D"/>
-        </w:rPr>
-        <w:t>neural network</w:t>
-      </w:r>
-      <w:r>
-        <w:rPr>
-          <w:rFonts w:asciiTheme="minorHAnsi" w:hAnsiTheme="minorHAnsi" w:cstheme="minorHAnsi"/>
-          <w:color w:val="58646D"/>
-        </w:rPr>
-        <w:t xml:space="preserve"> calculates the Target value and the other </w:t>
-      </w:r>
-      <w:r>
-        <w:rPr>
-          <w:rFonts w:asciiTheme="minorHAnsi" w:hAnsiTheme="minorHAnsi" w:cstheme="minorHAnsi"/>
-          <w:color w:val="58646D"/>
-        </w:rPr>
-        <w:t>neural network</w:t>
-      </w:r>
-      <w:r>
-        <w:rPr>
-          <w:rFonts w:asciiTheme="minorHAnsi" w:hAnsiTheme="minorHAnsi" w:cstheme="minorHAnsi"/>
-          <w:color w:val="58646D"/>
-        </w:rPr>
-        <w:t xml:space="preserve"> chooses the best action.</w:t>
+        <w:t xml:space="preserve">Another problem </w:t>
+      </w:r>
+      <w:r>
+        <w:rPr>
+          <w:rFonts w:asciiTheme="minorHAnsi" w:hAnsiTheme="minorHAnsi" w:cstheme="minorHAnsi"/>
+          <w:color w:val="58646D"/>
+        </w:rPr>
+        <w:t>is that Deep Q-Networks can overestimate Q-values.  To solve this issue, we can apply two neural networks, one neural network calculates the Target value and the other neural network chooses the best action.</w:t>
       </w:r>
     </w:p>
     <w:p>
@@ -6130,7 +5738,7 @@
           <w:noProof/>
         </w:rPr>
         <w:pict w14:anchorId="1401DC63">
-          <v:rect id="_x0000_i1025" alt="" style="width:468pt;height:.05pt;mso-width-percent:0;mso-height-percent:0;mso-width-percent:0;mso-height-percent:0" o:hrstd="t" o:hrnoshade="t" o:hr="t" fillcolor="#58646d" stroked="f"/>
+          <v:rect id="_x0000_i1026" alt="" style="width:468pt;height:.05pt;mso-width-percent:0;mso-height-percent:0;mso-width-percent:0;mso-height-percent:0" o:hrstd="t" o:hrnoshade="t" o:hr="t" fillcolor="#58646d" stroked="f"/>
         </w:pict>
       </w:r>
     </w:p>
@@ -6153,14 +5761,7 @@
           <w:rFonts w:cstheme="minorHAnsi"/>
           <w:color w:val="58646D"/>
         </w:rPr>
-        <w:t>Extensive hyperparameter optimization</w:t>
-      </w:r>
-      <w:r>
-        <w:rPr>
-          <w:rFonts w:cstheme="minorHAnsi"/>
-          <w:color w:val="58646D"/>
-        </w:rPr>
-        <w:t>, fine tune</w:t>
+        <w:t>Extensive hyperparameter optimization, fine tune</w:t>
       </w:r>
       <w:r>
         <w:rPr>
@@ -6212,14 +5813,278 @@
         </w:rPr>
         <w:t>Add prioritized experience replay</w:t>
       </w:r>
-      <w:r>
+    </w:p>
+    <w:p>
+      <w:pPr>
+        <w:shd w:val="clear" w:color="auto" w:fill="FFFFFF"/>
+        <w:outlineLvl w:val="1"/>
         <w:rPr>
           <w:rFonts w:cstheme="minorHAnsi"/>
+          <w:color w:val="58646D"/>
+        </w:rPr>
+      </w:pPr>
+    </w:p>
+    <w:p>
+      <w:pPr>
+        <w:shd w:val="clear" w:color="auto" w:fill="FFFFFF"/>
+        <w:outlineLvl w:val="1"/>
+        <w:rPr>
+          <w:rFonts w:asciiTheme="minorHAnsi" w:hAnsiTheme="minorHAnsi" w:cstheme="minorHAnsi"/>
           <w:b/>
           <w:bCs/>
           <w:color w:val="58646D"/>
         </w:rPr>
+      </w:pPr>
+      <w:r>
+        <w:rPr>
+          <w:rFonts w:asciiTheme="minorHAnsi" w:hAnsiTheme="minorHAnsi" w:cstheme="minorHAnsi"/>
+          <w:b/>
+          <w:bCs/>
+          <w:color w:val="58646D"/>
+        </w:rPr>
+        <w:t>Reference</w:t>
+      </w:r>
+    </w:p>
+    <w:p>
+      <w:pPr>
+        <w:rPr>
+          <w:rFonts w:asciiTheme="minorHAnsi" w:hAnsiTheme="minorHAnsi" w:cstheme="minorHAnsi"/>
+        </w:rPr>
+      </w:pPr>
+      <w:r>
+        <w:rPr>
+          <w:rFonts w:asciiTheme="minorHAnsi" w:hAnsiTheme="minorHAnsi" w:cstheme="minorHAnsi"/>
+          <w:noProof/>
+        </w:rPr>
+        <w:pict w14:anchorId="4E3B4C93">
+          <v:rect id="_x0000_i1025" alt="" style="width:468pt;height:.05pt;mso-width-percent:0;mso-height-percent:0;mso-width-percent:0;mso-height-percent:0" o:hrstd="t" o:hrnoshade="t" o:hr="t" fillcolor="#58646d" stroked="f"/>
+        </w:pict>
+      </w:r>
+    </w:p>
+    <w:p>
+      <w:pPr>
+        <w:pStyle w:val="ListParagraph"/>
+        <w:numPr>
+          <w:ilvl w:val="0"/>
+          <w:numId w:val="8"/>
+        </w:numPr>
+        <w:rPr>
+          <w:rFonts w:cstheme="minorHAnsi"/>
+        </w:rPr>
+      </w:pPr>
+      <w:hyperlink r:id="rId15" w:history="1">
+        <w:r>
+          <w:rPr>
+            <w:rFonts w:cstheme="minorHAnsi"/>
+            <w:color w:val="0000FF"/>
+            <w:u w:val="single"/>
+          </w:rPr>
+          <w:t>https://ai.atamai.biz/</w:t>
+        </w:r>
+      </w:hyperlink>
+      <w:r>
+        <w:rPr>
+          <w:rFonts w:cstheme="minorHAnsi"/>
+        </w:rPr>
+        <w:t xml:space="preserve"> - Reinforcement Learning with </w:t>
+      </w:r>
+      <w:proofErr w:type="spellStart"/>
+      <w:r>
+        <w:rPr>
+          <w:rFonts w:cstheme="minorHAnsi"/>
+        </w:rPr>
+        <w:t>Pytorch</w:t>
+      </w:r>
+      <w:proofErr w:type="spellEnd"/>
+      <w:r>
+        <w:rPr>
+          <w:rFonts w:cstheme="minorHAnsi"/>
+        </w:rPr>
+        <w:t xml:space="preserve"> course slides </w:t>
+      </w:r>
+    </w:p>
+    <w:p>
+      <w:pPr>
+        <w:pStyle w:val="ListParagraph"/>
+        <w:numPr>
+          <w:ilvl w:val="0"/>
+          <w:numId w:val="8"/>
+        </w:numPr>
+        <w:rPr>
+          <w:rFonts w:cstheme="minorHAnsi"/>
+        </w:rPr>
+      </w:pPr>
+      <w:hyperlink r:id="rId16" w:history="1">
+        <w:r>
+          <w:rPr>
+            <w:rStyle w:val="Hyperlink"/>
+            <w:rFonts w:cstheme="minorHAnsi"/>
+          </w:rPr>
+          <w:t>https://www.freecodecamp.org/news/improvements-in-deep-q-learning-dueling-double-dqn-prioritized-experience-replay-and-fixed-58b130cc5682/</w:t>
+        </w:r>
+      </w:hyperlink>
+    </w:p>
+    <w:p>
+      <w:pPr>
+        <w:pStyle w:val="ListParagraph"/>
+        <w:numPr>
+          <w:ilvl w:val="0"/>
+          <w:numId w:val="8"/>
+        </w:numPr>
+        <w:rPr>
+          <w:rFonts w:cstheme="minorHAnsi"/>
+        </w:rPr>
+      </w:pPr>
+      <w:hyperlink r:id="rId17" w:anchor=".XqjgYNNKhTZ" w:history="1">
+        <w:r>
+          <w:rPr>
+            <w:rStyle w:val="Hyperlink"/>
+            <w:rFonts w:cstheme="minorHAnsi"/>
+          </w:rPr>
+          <w:t>https://chan-y-park.github.io/blog/rl_atari_part_2.html#.XqjgYNNKhTZ</w:t>
+        </w:r>
+      </w:hyperlink>
+    </w:p>
+    <w:p>
+      <w:pPr>
+        <w:pStyle w:val="ListParagraph"/>
+        <w:numPr>
+          <w:ilvl w:val="0"/>
+          <w:numId w:val="8"/>
+        </w:numPr>
+        <w:rPr>
+          <w:rFonts w:cstheme="minorHAnsi"/>
+        </w:rPr>
+      </w:pPr>
+      <w:r>
+        <w:rPr>
+          <w:rFonts w:cstheme="minorHAnsi"/>
+          <w:color w:val="222222"/>
+        </w:rPr>
+        <w:t>Human-level control through deep reinforcement learning</w:t>
+      </w:r>
+      <w:r>
+        <w:rPr>
+          <w:rFonts w:cstheme="minorHAnsi"/>
+          <w:color w:val="222222"/>
+        </w:rPr>
         <w:t xml:space="preserve"> </w:t>
+      </w:r>
+      <w:r>
+        <w:rPr>
+          <w:rFonts w:cstheme="minorHAnsi"/>
+          <w:color w:val="777777"/>
+          <w:shd w:val="clear" w:color="auto" w:fill="FFFFFF"/>
+        </w:rPr>
+        <w:t>[Nature. 2015]</w:t>
+      </w:r>
+    </w:p>
+    <w:p>
+      <w:pPr>
+        <w:pStyle w:val="ListParagraph"/>
+        <w:numPr>
+          <w:ilvl w:val="0"/>
+          <w:numId w:val="8"/>
+        </w:numPr>
+        <w:rPr>
+          <w:rFonts w:cstheme="minorHAnsi"/>
+        </w:rPr>
+      </w:pPr>
+      <w:r>
+        <w:rPr>
+          <w:rFonts w:cstheme="minorHAnsi"/>
+        </w:rPr>
+        <w:t xml:space="preserve">Dueling Network Architectures for Deep Reinforcement Learning </w:t>
+      </w:r>
+      <w:r>
+        <w:rPr>
+          <w:rFonts w:cstheme="minorHAnsi"/>
+        </w:rPr>
+        <w:t>(</w:t>
+      </w:r>
+      <w:r>
+        <w:rPr>
+          <w:rFonts w:cstheme="minorHAnsi"/>
+          <w:color w:val="7F7F7F"/>
+        </w:rPr>
+        <w:t>arXiv:1511.06581v3 [</w:t>
+      </w:r>
+      <w:proofErr w:type="spellStart"/>
+      <w:proofErr w:type="gramStart"/>
+      <w:r>
+        <w:rPr>
+          <w:rFonts w:cstheme="minorHAnsi"/>
+          <w:color w:val="7F7F7F"/>
+        </w:rPr>
+        <w:t>cs.LG</w:t>
+      </w:r>
+      <w:proofErr w:type="spellEnd"/>
+      <w:proofErr w:type="gramEnd"/>
+      <w:r>
+        <w:rPr>
+          <w:rFonts w:cstheme="minorHAnsi"/>
+          <w:color w:val="7F7F7F"/>
+        </w:rPr>
+        <w:t>] 5 Apr 2016</w:t>
+      </w:r>
+      <w:r>
+        <w:rPr>
+          <w:rFonts w:cstheme="minorHAnsi"/>
+          <w:color w:val="7F7F7F"/>
+        </w:rPr>
+        <w:t>)</w:t>
+      </w:r>
+    </w:p>
+    <w:p>
+      <w:pPr>
+        <w:pStyle w:val="ListParagraph"/>
+        <w:numPr>
+          <w:ilvl w:val="0"/>
+          <w:numId w:val="8"/>
+        </w:numPr>
+        <w:rPr>
+          <w:rFonts w:cstheme="minorHAnsi"/>
+        </w:rPr>
+      </w:pPr>
+      <w:r>
+        <w:rPr>
+          <w:rFonts w:cstheme="minorHAnsi"/>
+        </w:rPr>
+        <w:t>Playing Atari with Deep Reinforcement Learning</w:t>
+      </w:r>
+      <w:r>
+        <w:rPr>
+          <w:rFonts w:cstheme="minorHAnsi"/>
+        </w:rPr>
+        <w:t xml:space="preserve"> (</w:t>
+      </w:r>
+      <w:r>
+        <w:rPr>
+          <w:rFonts w:cstheme="minorHAnsi"/>
+        </w:rPr>
+        <w:t>arXiv:1312.5602v1 [</w:t>
+      </w:r>
+      <w:proofErr w:type="spellStart"/>
+      <w:proofErr w:type="gramStart"/>
+      <w:r>
+        <w:rPr>
+          <w:rFonts w:cstheme="minorHAnsi"/>
+        </w:rPr>
+        <w:t>cs.LG</w:t>
+      </w:r>
+      <w:proofErr w:type="spellEnd"/>
+      <w:proofErr w:type="gramEnd"/>
+      <w:r>
+        <w:rPr>
+          <w:rFonts w:cstheme="minorHAnsi"/>
+        </w:rPr>
+        <w:t>] 19 Dec 2013</w:t>
+      </w:r>
+      <w:r>
+        <w:rPr>
+          <w:rFonts w:cstheme="minorHAnsi"/>
+        </w:rPr>
+        <w:t>)</w:t>
       </w:r>
     </w:p>
     <w:sectPr>
@@ -6473,6 +6338,95 @@
     </w:lvl>
   </w:abstractNum>
   <w:abstractNum w:abstractNumId="2" w15:restartNumberingAfterBreak="0">
+    <w:nsid w:val="2473781C"/>
+    <w:multiLevelType w:val="hybridMultilevel"/>
+    <w:tmpl w:val="33CC7B2E"/>
+    <w:lvl w:ilvl="0" w:tplc="0409000F">
+      <w:start w:val="1"/>
+      <w:numFmt w:val="decimal"/>
+      <w:lvlText w:val="%1."/>
+      <w:lvlJc w:val="left"/>
+      <w:pPr>
+        <w:ind w:left="720" w:hanging="360"/>
+      </w:pPr>
+      <w:rPr>
+        <w:rFonts w:hint="default"/>
+      </w:rPr>
+    </w:lvl>
+    <w:lvl w:ilvl="1" w:tplc="04090019" w:tentative="1">
+      <w:start w:val="1"/>
+      <w:numFmt w:val="lowerLetter"/>
+      <w:lvlText w:val="%2."/>
+      <w:lvlJc w:val="left"/>
+      <w:pPr>
+        <w:ind w:left="1440" w:hanging="360"/>
+      </w:pPr>
+    </w:lvl>
+    <w:lvl w:ilvl="2" w:tplc="0409001B" w:tentative="1">
+      <w:start w:val="1"/>
+      <w:numFmt w:val="lowerRoman"/>
+      <w:lvlText w:val="%3."/>
+      <w:lvlJc w:val="right"/>
+      <w:pPr>
+        <w:ind w:left="2160" w:hanging="180"/>
+      </w:pPr>
+    </w:lvl>
+    <w:lvl w:ilvl="3" w:tplc="0409000F" w:tentative="1">
+      <w:start w:val="1"/>
+      <w:numFmt w:val="decimal"/>
+      <w:lvlText w:val="%4."/>
+      <w:lvlJc w:val="left"/>
+      <w:pPr>
+        <w:ind w:left="2880" w:hanging="360"/>
+      </w:pPr>
+    </w:lvl>
+    <w:lvl w:ilvl="4" w:tplc="04090019" w:tentative="1">
+      <w:start w:val="1"/>
+      <w:numFmt w:val="lowerLetter"/>
+      <w:lvlText w:val="%5."/>
+      <w:lvlJc w:val="left"/>
+      <w:pPr>
+        <w:ind w:left="3600" w:hanging="360"/>
+      </w:pPr>
+    </w:lvl>
+    <w:lvl w:ilvl="5" w:tplc="0409001B" w:tentative="1">
+      <w:start w:val="1"/>
+      <w:numFmt w:val="lowerRoman"/>
+      <w:lvlText w:val="%6."/>
+      <w:lvlJc w:val="right"/>
+      <w:pPr>
+        <w:ind w:left="4320" w:hanging="180"/>
+      </w:pPr>
+    </w:lvl>
+    <w:lvl w:ilvl="6" w:tplc="0409000F" w:tentative="1">
+      <w:start w:val="1"/>
+      <w:numFmt w:val="decimal"/>
+      <w:lvlText w:val="%7."/>
+      <w:lvlJc w:val="left"/>
+      <w:pPr>
+        <w:ind w:left="5040" w:hanging="360"/>
+      </w:pPr>
+    </w:lvl>
+    <w:lvl w:ilvl="7" w:tplc="04090019" w:tentative="1">
+      <w:start w:val="1"/>
+      <w:numFmt w:val="lowerLetter"/>
+      <w:lvlText w:val="%8."/>
+      <w:lvlJc w:val="left"/>
+      <w:pPr>
+        <w:ind w:left="5760" w:hanging="360"/>
+      </w:pPr>
+    </w:lvl>
+    <w:lvl w:ilvl="8" w:tplc="0409001B" w:tentative="1">
+      <w:start w:val="1"/>
+      <w:numFmt w:val="lowerRoman"/>
+      <w:lvlText w:val="%9."/>
+      <w:lvlJc w:val="right"/>
+      <w:pPr>
+        <w:ind w:left="6480" w:hanging="180"/>
+      </w:pPr>
+    </w:lvl>
+  </w:abstractNum>
+  <w:abstractNum w:abstractNumId="3" w15:restartNumberingAfterBreak="0">
     <w:nsid w:val="28F278E9"/>
     <w:multiLevelType w:val="multilevel"/>
     <w:tmpl w:val="A462D230"/>
@@ -6621,7 +6575,7 @@
       </w:rPr>
     </w:lvl>
   </w:abstractNum>
-  <w:abstractNum w:abstractNumId="3" w15:restartNumberingAfterBreak="0">
+  <w:abstractNum w:abstractNumId="4" w15:restartNumberingAfterBreak="0">
     <w:nsid w:val="2C8F2D8B"/>
     <w:multiLevelType w:val="hybridMultilevel"/>
     <w:tmpl w:val="CABAB7CC"/>
@@ -6734,7 +6688,7 @@
       </w:rPr>
     </w:lvl>
   </w:abstractNum>
-  <w:abstractNum w:abstractNumId="4" w15:restartNumberingAfterBreak="0">
+  <w:abstractNum w:abstractNumId="5" w15:restartNumberingAfterBreak="0">
     <w:nsid w:val="30DB6EC5"/>
     <w:multiLevelType w:val="hybridMultilevel"/>
     <w:tmpl w:val="33CC7B2E"/>
@@ -6823,7 +6777,7 @@
       </w:pPr>
     </w:lvl>
   </w:abstractNum>
-  <w:abstractNum w:abstractNumId="5" w15:restartNumberingAfterBreak="0">
+  <w:abstractNum w:abstractNumId="6" w15:restartNumberingAfterBreak="0">
     <w:nsid w:val="48FF1DF1"/>
     <w:multiLevelType w:val="multilevel"/>
     <w:tmpl w:val="D7D488EC"/>
@@ -6972,7 +6926,7 @@
       </w:rPr>
     </w:lvl>
   </w:abstractNum>
-  <w:abstractNum w:abstractNumId="6" w15:restartNumberingAfterBreak="0">
+  <w:abstractNum w:abstractNumId="7" w15:restartNumberingAfterBreak="0">
     <w:nsid w:val="5E5C32D3"/>
     <w:multiLevelType w:val="hybridMultilevel"/>
     <w:tmpl w:val="F09A0C26"/>
@@ -7089,22 +7043,25 @@
     <w:abstractNumId w:val="0"/>
   </w:num>
   <w:num w:numId="2">
-    <w:abstractNumId w:val="5"/>
+    <w:abstractNumId w:val="6"/>
   </w:num>
   <w:num w:numId="3">
-    <w:abstractNumId w:val="3"/>
+    <w:abstractNumId w:val="4"/>
   </w:num>
   <w:num w:numId="4">
-    <w:abstractNumId w:val="6"/>
+    <w:abstractNumId w:val="7"/>
   </w:num>
   <w:num w:numId="5">
     <w:abstractNumId w:val="1"/>
   </w:num>
   <w:num w:numId="6">
-    <w:abstractNumId w:val="2"/>
+    <w:abstractNumId w:val="3"/>
   </w:num>
   <w:num w:numId="7">
-    <w:abstractNumId w:val="4"/>
+    <w:abstractNumId w:val="5"/>
+  </w:num>
+  <w:num w:numId="8">
+    <w:abstractNumId w:val="2"/>
   </w:num>
 </w:numbering>
 </file>
@@ -7228,6 +7185,7 @@
     <w:lsdException w:name="HTML Sample" w:semiHidden="1" w:unhideWhenUsed="1"/>
     <w:lsdException w:name="HTML Typewriter" w:semiHidden="1" w:unhideWhenUsed="1"/>
     <w:lsdException w:name="HTML Variable" w:semiHidden="1" w:unhideWhenUsed="1"/>
+    <w:lsdException w:name="Normal Table" w:semiHidden="1" w:unhideWhenUsed="1"/>
     <w:lsdException w:name="annotation subject" w:semiHidden="1" w:unhideWhenUsed="1"/>
     <w:lsdException w:name="No List" w:semiHidden="1" w:unhideWhenUsed="1"/>
     <w:lsdException w:name="Outline List 1" w:semiHidden="1" w:unhideWhenUsed="1"/>
@@ -7274,8 +7232,10 @@
     <w:lsdException w:name="Table Subtle 2" w:semiHidden="1" w:unhideWhenUsed="1"/>
     <w:lsdException w:name="Table Web 1" w:semiHidden="1" w:unhideWhenUsed="1"/>
     <w:lsdException w:name="Table Web 2" w:semiHidden="1" w:unhideWhenUsed="1"/>
+    <w:lsdException w:name="Table Web 3" w:semiHidden="1" w:unhideWhenUsed="1"/>
     <w:lsdException w:name="Balloon Text" w:semiHidden="1" w:unhideWhenUsed="1"/>
     <w:lsdException w:name="Table Grid" w:uiPriority="39"/>
+    <w:lsdException w:name="Table Theme" w:semiHidden="1" w:unhideWhenUsed="1"/>
     <w:lsdException w:name="Placeholder Text" w:semiHidden="1"/>
     <w:lsdException w:name="No Spacing" w:uiPriority="1" w:qFormat="1"/>
     <w:lsdException w:name="Light Shading" w:uiPriority="60"/>
@@ -7498,9 +7458,30 @@
   <w:style w:type="paragraph" w:default="1" w:styleId="Normal">
     <w:name w:val="Normal"/>
     <w:qFormat/>
-    <w:rsid w:val="000775A9"/>
+    <w:rsid w:val="007A4779"/>
     <w:rPr>
       <w:rFonts w:ascii="Times New Roman" w:eastAsia="Times New Roman" w:hAnsi="Times New Roman" w:cs="Times New Roman"/>
+    </w:rPr>
+  </w:style>
+  <w:style w:type="paragraph" w:styleId="Heading1">
+    <w:name w:val="heading 1"/>
+    <w:basedOn w:val="Normal"/>
+    <w:next w:val="Normal"/>
+    <w:link w:val="Heading1Char"/>
+    <w:uiPriority w:val="9"/>
+    <w:qFormat/>
+    <w:rsid w:val="007A4779"/>
+    <w:pPr>
+      <w:keepNext/>
+      <w:keepLines/>
+      <w:spacing w:before="240"/>
+      <w:outlineLvl w:val="0"/>
+    </w:pPr>
+    <w:rPr>
+      <w:rFonts w:asciiTheme="majorHAnsi" w:eastAsiaTheme="majorEastAsia" w:hAnsiTheme="majorHAnsi" w:cstheme="majorBidi"/>
+      <w:color w:val="2F5496" w:themeColor="accent1" w:themeShade="BF"/>
+      <w:sz w:val="32"/>
+      <w:szCs w:val="32"/>
     </w:rPr>
   </w:style>
   <w:style w:type="paragraph" w:styleId="Heading2">
@@ -7566,7 +7547,6 @@
     <w:name w:val="Normal (Web)"/>
     <w:basedOn w:val="Normal"/>
     <w:uiPriority w:val="99"/>
-    <w:semiHidden/>
     <w:unhideWhenUsed/>
     <w:rsid w:val="006D1823"/>
     <w:pPr>
@@ -8102,6 +8082,19 @@
     <w:rPr>
       <w:color w:val="605E5C"/>
       <w:shd w:val="clear" w:color="auto" w:fill="E1DFDD"/>
+    </w:rPr>
+  </w:style>
+  <w:style w:type="character" w:customStyle="1" w:styleId="Heading1Char">
+    <w:name w:val="Heading 1 Char"/>
+    <w:basedOn w:val="DefaultParagraphFont"/>
+    <w:link w:val="Heading1"/>
+    <w:uiPriority w:val="9"/>
+    <w:rsid w:val="007A4779"/>
+    <w:rPr>
+      <w:rFonts w:asciiTheme="majorHAnsi" w:eastAsiaTheme="majorEastAsia" w:hAnsiTheme="majorHAnsi" w:cstheme="majorBidi"/>
+      <w:color w:val="2F5496" w:themeColor="accent1" w:themeShade="BF"/>
+      <w:sz w:val="32"/>
+      <w:szCs w:val="32"/>
     </w:rPr>
   </w:style>
 </w:styles>

</xml_diff>